<commit_message>
page number first page
</commit_message>
<xml_diff>
--- a/doc/report.docx
+++ b/doc/report.docx
@@ -361,6 +361,8 @@
       <w:r>
         <w:br w:type="page"/>
       </w:r>
+      <w:bookmarkStart w:id="0" w:name="_GoBack"/>
+      <w:bookmarkEnd w:id="0"/>
     </w:p>
     <w:sdt>
       <w:sdtPr>
@@ -2060,7 +2062,7 @@
           <w:lang w:val="en-US"/>
         </w:rPr>
       </w:pPr>
-      <w:bookmarkStart w:id="0" w:name="_Toc484808956"/>
+      <w:bookmarkStart w:id="1" w:name="_Toc484808956"/>
       <w:r>
         <w:rPr>
           <w:lang w:val="en-US"/>
@@ -2068,7 +2070,7 @@
         <w:lastRenderedPageBreak/>
         <w:t>Introduction</w:t>
       </w:r>
-      <w:bookmarkEnd w:id="0"/>
+      <w:bookmarkEnd w:id="1"/>
     </w:p>
     <w:p>
       <w:pPr>
@@ -2105,7 +2107,7 @@
           <w:lang w:val="en-US"/>
         </w:rPr>
       </w:pPr>
-      <w:bookmarkStart w:id="1" w:name="_Toc484808957"/>
+      <w:bookmarkStart w:id="2" w:name="_Toc484808957"/>
       <w:r>
         <w:rPr>
           <w:lang w:val="en-US"/>
@@ -2113,7 +2115,7 @@
         <w:lastRenderedPageBreak/>
         <w:t>Protocol Description</w:t>
       </w:r>
-      <w:bookmarkEnd w:id="1"/>
+      <w:bookmarkEnd w:id="2"/>
     </w:p>
     <w:p>
       <w:pPr>
@@ -2809,21 +2811,21 @@
       <w:pPr>
         <w:pStyle w:val="Heading1"/>
       </w:pPr>
-      <w:bookmarkStart w:id="2" w:name="_Toc484808958"/>
+      <w:bookmarkStart w:id="3" w:name="_Toc484808958"/>
       <w:r>
         <w:t>Implementation Details</w:t>
       </w:r>
-      <w:bookmarkEnd w:id="2"/>
+      <w:bookmarkEnd w:id="3"/>
     </w:p>
     <w:p>
       <w:pPr>
         <w:pStyle w:val="Heading2"/>
       </w:pPr>
-      <w:bookmarkStart w:id="3" w:name="_Toc484808959"/>
+      <w:bookmarkStart w:id="4" w:name="_Toc484808959"/>
       <w:r>
         <w:t>Event-driven Programming and Twisted</w:t>
       </w:r>
-      <w:bookmarkEnd w:id="3"/>
+      <w:bookmarkEnd w:id="4"/>
     </w:p>
     <w:p>
       <w:r>
@@ -2906,11 +2908,11 @@
       <w:pPr>
         <w:pStyle w:val="Heading2"/>
       </w:pPr>
-      <w:bookmarkStart w:id="4" w:name="_Toc484808960"/>
+      <w:bookmarkStart w:id="5" w:name="_Toc484808960"/>
       <w:r>
         <w:t>Modules</w:t>
       </w:r>
-      <w:bookmarkEnd w:id="4"/>
+      <w:bookmarkEnd w:id="5"/>
     </w:p>
     <w:p>
       <w:r>
@@ -3032,12 +3034,12 @@
       <w:pPr>
         <w:pStyle w:val="Heading3"/>
       </w:pPr>
-      <w:bookmarkStart w:id="5" w:name="_Toc484808961"/>
+      <w:bookmarkStart w:id="6" w:name="_Toc484808961"/>
       <w:r>
         <w:lastRenderedPageBreak/>
         <w:t>Blockchain</w:t>
       </w:r>
-      <w:bookmarkEnd w:id="5"/>
+      <w:bookmarkEnd w:id="6"/>
     </w:p>
     <w:p>
       <w:r>
@@ -3206,11 +3208,11 @@
       <w:pPr>
         <w:pStyle w:val="Heading3"/>
       </w:pPr>
-      <w:bookmarkStart w:id="6" w:name="_Toc484808962"/>
+      <w:bookmarkStart w:id="7" w:name="_Toc484808962"/>
       <w:r>
         <w:t>States</w:t>
       </w:r>
-      <w:bookmarkEnd w:id="6"/>
+      <w:bookmarkEnd w:id="7"/>
     </w:p>
     <w:p>
       <w:proofErr w:type="gramStart"/>
@@ -3890,11 +3892,11 @@
       <w:pPr>
         <w:pStyle w:val="Heading3"/>
       </w:pPr>
-      <w:bookmarkStart w:id="7" w:name="_Toc484808963"/>
+      <w:bookmarkStart w:id="8" w:name="_Toc484808963"/>
       <w:r>
         <w:t>Hash</w:t>
       </w:r>
-      <w:bookmarkEnd w:id="7"/>
+      <w:bookmarkEnd w:id="8"/>
     </w:p>
     <w:p>
       <w:r>
@@ -3905,11 +3907,11 @@
       <w:pPr>
         <w:pStyle w:val="Heading3"/>
       </w:pPr>
-      <w:bookmarkStart w:id="8" w:name="_Toc484808964"/>
+      <w:bookmarkStart w:id="9" w:name="_Toc484808964"/>
       <w:r>
         <w:t>Setup</w:t>
       </w:r>
-      <w:bookmarkEnd w:id="8"/>
+      <w:bookmarkEnd w:id="9"/>
     </w:p>
     <w:p>
       <w:r>
@@ -3956,11 +3958,11 @@
       <w:pPr>
         <w:pStyle w:val="Heading3"/>
       </w:pPr>
-      <w:bookmarkStart w:id="9" w:name="_Toc484808965"/>
+      <w:bookmarkStart w:id="10" w:name="_Toc484808965"/>
       <w:r>
         <w:t>Broadcast</w:t>
       </w:r>
-      <w:bookmarkEnd w:id="9"/>
+      <w:bookmarkEnd w:id="10"/>
     </w:p>
     <w:p>
       <w:r>
@@ -4005,11 +4007,11 @@
       <w:pPr>
         <w:pStyle w:val="Heading3"/>
       </w:pPr>
-      <w:bookmarkStart w:id="10" w:name="_Toc484808966"/>
+      <w:bookmarkStart w:id="11" w:name="_Toc484808966"/>
       <w:r>
         <w:t>Reinforcement POM</w:t>
       </w:r>
-      <w:bookmarkEnd w:id="10"/>
+      <w:bookmarkEnd w:id="11"/>
     </w:p>
     <w:p>
       <w:r>
@@ -4089,11 +4091,11 @@
       <w:pPr>
         <w:pStyle w:val="Heading3"/>
       </w:pPr>
-      <w:bookmarkStart w:id="11" w:name="_Toc484808967"/>
+      <w:bookmarkStart w:id="12" w:name="_Toc484808967"/>
       <w:r>
         <w:t>Client</w:t>
       </w:r>
-      <w:bookmarkEnd w:id="11"/>
+      <w:bookmarkEnd w:id="12"/>
     </w:p>
     <w:p>
       <w:r>
@@ -4107,7 +4109,7 @@
           <w:lang w:val="en-US"/>
         </w:rPr>
       </w:pPr>
-      <w:bookmarkStart w:id="12" w:name="_Toc484808968"/>
+      <w:bookmarkStart w:id="13" w:name="_Toc484808968"/>
       <w:r>
         <w:rPr>
           <w:lang w:val="en-US"/>
@@ -4115,7 +4117,7 @@
         <w:lastRenderedPageBreak/>
         <w:t>Experiments</w:t>
       </w:r>
-      <w:bookmarkEnd w:id="12"/>
+      <w:bookmarkEnd w:id="13"/>
     </w:p>
     <w:p>
       <w:r>
@@ -4159,14 +4161,14 @@
       <w:r>
         <w:tab/>
       </w:r>
-      <w:bookmarkStart w:id="13" w:name="_Toc484808969"/>
+      <w:bookmarkStart w:id="14" w:name="_Toc484808969"/>
       <w:r>
         <w:t>Test C</w:t>
       </w:r>
       <w:r>
         <w:t>onditions</w:t>
       </w:r>
-      <w:bookmarkEnd w:id="13"/>
+      <w:bookmarkEnd w:id="14"/>
     </w:p>
     <w:p>
       <w:r>
@@ -4244,14 +4246,14 @@
       <w:r>
         <w:tab/>
       </w:r>
-      <w:bookmarkStart w:id="14" w:name="_Toc484808970"/>
+      <w:bookmarkStart w:id="15" w:name="_Toc484808970"/>
       <w:r>
         <w:t>Test C</w:t>
       </w:r>
       <w:r>
         <w:t>ases</w:t>
       </w:r>
-      <w:bookmarkEnd w:id="14"/>
+      <w:bookmarkEnd w:id="15"/>
     </w:p>
     <w:p>
       <w:pPr>
@@ -4260,11 +4262,11 @@
       <w:r>
         <w:tab/>
       </w:r>
-      <w:bookmarkStart w:id="15" w:name="_Toc484808971"/>
+      <w:bookmarkStart w:id="16" w:name="_Toc484808971"/>
       <w:r>
         <w:t>Cancel Every Block</w:t>
       </w:r>
-      <w:bookmarkEnd w:id="15"/>
+      <w:bookmarkEnd w:id="16"/>
     </w:p>
     <w:p>
       <w:r>
@@ -4275,11 +4277,11 @@
       <w:pPr>
         <w:pStyle w:val="Heading4"/>
       </w:pPr>
-      <w:bookmarkStart w:id="16" w:name="_Toc484808972"/>
+      <w:bookmarkStart w:id="17" w:name="_Toc484808972"/>
       <w:r>
         <w:t>Reinforcement Version</w:t>
       </w:r>
-      <w:bookmarkEnd w:id="16"/>
+      <w:bookmarkEnd w:id="17"/>
     </w:p>
     <w:p>
       <w:r>
@@ -4436,11 +4438,11 @@
       <w:pPr>
         <w:pStyle w:val="Heading4"/>
       </w:pPr>
-      <w:bookmarkStart w:id="17" w:name="_Toc484808973"/>
+      <w:bookmarkStart w:id="18" w:name="_Toc484808973"/>
       <w:r>
         <w:t>Bitcoin Version</w:t>
       </w:r>
-      <w:bookmarkEnd w:id="17"/>
+      <w:bookmarkEnd w:id="18"/>
     </w:p>
     <w:p>
       <w:r>
@@ -4634,11 +4636,11 @@
       <w:pPr>
         <w:pStyle w:val="Heading4"/>
       </w:pPr>
-      <w:bookmarkStart w:id="18" w:name="_Toc484808974"/>
+      <w:bookmarkStart w:id="19" w:name="_Toc484808974"/>
       <w:r>
         <w:t>Results</w:t>
       </w:r>
-      <w:bookmarkEnd w:id="18"/>
+      <w:bookmarkEnd w:id="19"/>
     </w:p>
     <w:p>
       <w:pPr>
@@ -5543,11 +5545,11 @@
       <w:pPr>
         <w:pStyle w:val="Heading4"/>
       </w:pPr>
-      <w:bookmarkStart w:id="19" w:name="_Toc484808975"/>
+      <w:bookmarkStart w:id="20" w:name="_Toc484808975"/>
       <w:r>
         <w:t>Analysis</w:t>
       </w:r>
-      <w:bookmarkEnd w:id="19"/>
+      <w:bookmarkEnd w:id="20"/>
     </w:p>
     <w:p>
       <w:pPr>
@@ -5605,7 +5607,7 @@
       <w:pPr>
         <w:pStyle w:val="Heading3"/>
       </w:pPr>
-      <w:bookmarkStart w:id="20" w:name="_Toc484808976"/>
+      <w:bookmarkStart w:id="21" w:name="_Toc484808976"/>
       <w:r>
         <w:t>Cancel a</w:t>
       </w:r>
@@ -5625,7 +5627,7 @@
       <w:r>
         <w:t>lock</w:t>
       </w:r>
-      <w:bookmarkEnd w:id="20"/>
+      <w:bookmarkEnd w:id="21"/>
       <w:proofErr w:type="gramEnd"/>
     </w:p>
     <w:p>
@@ -5759,11 +5761,11 @@
       <w:r>
         <w:tab/>
       </w:r>
-      <w:bookmarkStart w:id="21" w:name="_Toc484808977"/>
+      <w:bookmarkStart w:id="22" w:name="_Toc484808977"/>
       <w:r>
         <w:t>Results</w:t>
       </w:r>
-      <w:bookmarkEnd w:id="21"/>
+      <w:bookmarkEnd w:id="22"/>
     </w:p>
     <w:p>
       <w:pPr>
@@ -6160,11 +6162,11 @@
       <w:pPr>
         <w:pStyle w:val="Heading4"/>
       </w:pPr>
-      <w:bookmarkStart w:id="22" w:name="_Toc484808978"/>
+      <w:bookmarkStart w:id="23" w:name="_Toc484808978"/>
       <w:r>
         <w:t>Analysis</w:t>
       </w:r>
-      <w:bookmarkEnd w:id="22"/>
+      <w:bookmarkEnd w:id="23"/>
     </w:p>
     <w:p>
       <w:pPr>
@@ -6353,14 +6355,14 @@
           <w:lang w:val="en-US"/>
         </w:rPr>
       </w:pPr>
-      <w:bookmarkStart w:id="23" w:name="_Toc484808979"/>
+      <w:bookmarkStart w:id="24" w:name="_Toc484808979"/>
       <w:r>
         <w:rPr>
           <w:lang w:val="en-US"/>
         </w:rPr>
         <w:t>Conclusion</w:t>
       </w:r>
-      <w:bookmarkEnd w:id="23"/>
+      <w:bookmarkEnd w:id="24"/>
     </w:p>
     <w:p>
       <w:pPr>
@@ -6488,7 +6490,7 @@
           <w:lang w:val="en-US"/>
         </w:rPr>
       </w:pPr>
-      <w:bookmarkStart w:id="24" w:name="_Toc484808980"/>
+      <w:bookmarkStart w:id="25" w:name="_Toc484808980"/>
       <w:r>
         <w:rPr>
           <w:lang w:val="en-US"/>
@@ -6496,7 +6498,7 @@
         <w:lastRenderedPageBreak/>
         <w:t>References</w:t>
       </w:r>
-      <w:bookmarkEnd w:id="24"/>
+      <w:bookmarkEnd w:id="25"/>
     </w:p>
     <w:p>
       <w:r>
@@ -6512,10 +6514,22 @@
         <w:rPr>
           <w:shd w:val="clear" w:color="auto" w:fill="FFFFFF"/>
         </w:rPr>
-        <w:t>, M. Collaborative Block Reinforcement in Blockchain Systems</w:t>
-      </w:r>
-      <w:bookmarkStart w:id="25" w:name="_GoBack"/>
-      <w:bookmarkEnd w:id="25"/>
+        <w:t xml:space="preserve">, M. Collaborative Block Reinforcement in </w:t>
+      </w:r>
+      <w:proofErr w:type="spellStart"/>
+      <w:r>
+        <w:rPr>
+          <w:shd w:val="clear" w:color="auto" w:fill="FFFFFF"/>
+        </w:rPr>
+        <w:t>Blockchain</w:t>
+      </w:r>
+      <w:proofErr w:type="spellEnd"/>
+      <w:r>
+        <w:rPr>
+          <w:shd w:val="clear" w:color="auto" w:fill="FFFFFF"/>
+        </w:rPr>
+        <w:t xml:space="preserve"> Systems</w:t>
+      </w:r>
     </w:p>
     <w:p>
       <w:r>
@@ -6842,6 +6856,7 @@
       <w:pgSz w:w="11900" w:h="16840"/>
       <w:pgMar w:top="1134" w:right="850" w:bottom="1134" w:left="1701" w:header="708" w:footer="708" w:gutter="0"/>
       <w:cols w:space="708"/>
+      <w:titlePg/>
       <w:docGrid w:linePitch="360"/>
     </w:sectPr>
   </w:body>
@@ -6938,7 +6953,7 @@
         <w:rStyle w:val="PageNumber"/>
         <w:noProof/>
       </w:rPr>
-      <w:t>14</w:t>
+      <w:t>20</w:t>
     </w:r>
     <w:r>
       <w:rPr>
@@ -9538,6 +9553,32 @@
     <w:unhideWhenUsed/>
     <w:rsid w:val="00113B30"/>
   </w:style>
+  <w:style w:type="paragraph" w:styleId="Header">
+    <w:name w:val="header"/>
+    <w:basedOn w:val="Normal"/>
+    <w:link w:val="HeaderChar"/>
+    <w:uiPriority w:val="99"/>
+    <w:unhideWhenUsed/>
+    <w:rsid w:val="00BC7123"/>
+    <w:pPr>
+      <w:tabs>
+        <w:tab w:val="center" w:pos="4680"/>
+        <w:tab w:val="right" w:pos="9360"/>
+      </w:tabs>
+    </w:pPr>
+  </w:style>
+  <w:style w:type="character" w:customStyle="1" w:styleId="HeaderChar">
+    <w:name w:val="Header Char"/>
+    <w:basedOn w:val="DefaultParagraphFont"/>
+    <w:link w:val="Header"/>
+    <w:uiPriority w:val="99"/>
+    <w:rsid w:val="00BC7123"/>
+    <w:rPr>
+      <w:rFonts w:ascii="Times New Roman" w:hAnsi="Times New Roman" w:cs="Times New Roman"/>
+      <w:sz w:val="28"/>
+      <w:lang w:val="en-US" w:eastAsia="en-US"/>
+    </w:rPr>
+  </w:style>
 </w:styles>
 </file>
 
@@ -9866,7 +9907,7 @@
 </file>
 
 <file path=customXml/itemProps1.xml><?xml version="1.0" encoding="utf-8"?>
-<ds:datastoreItem xmlns:ds="http://schemas.openxmlformats.org/officeDocument/2006/customXml" ds:itemID="{88424C42-F4B6-EB49-B836-7B664D5A7D2E}">
+<ds:datastoreItem xmlns:ds="http://schemas.openxmlformats.org/officeDocument/2006/customXml" ds:itemID="{E5ADBFE1-D2AC-6B41-968F-F5E7EE3E1F20}">
   <ds:schemaRefs>
     <ds:schemaRef ds:uri="http://schemas.openxmlformats.org/officeDocument/2006/bibliography"/>
   </ds:schemaRefs>

</xml_diff>